<commit_message>
pdf file and roll number update
</commit_message>
<xml_diff>
--- a/Documentation.docx
+++ b/Documentation.docx
@@ -192,33 +192,6 @@
       </w:r>
       <w:r>
         <w:t>by</w:t>
-      </w:r>
-    </w:p>
-    <w:p>
-      <w:pPr>
-        <w:pStyle w:val="Heading3"/>
-        <w:tabs>
-          <w:tab w:val="left" w:pos="4982"/>
-        </w:tabs>
-        <w:spacing w:before="54"/>
-      </w:pPr>
-      <w:r>
-        <w:rPr>
-          <w:color w:val="001F5F"/>
-        </w:rPr>
-        <w:t>20201780</w:t>
-      </w:r>
-      <w:r>
-        <w:rPr>
-          <w:color w:val="001F5F"/>
-        </w:rPr>
-        <w:tab/>
-      </w:r>
-      <w:r>
-        <w:rPr>
-          <w:color w:val="001F5F"/>
-        </w:rPr>
-        <w:t>Ebenezer Isaac Veeraraju</w:t>
       </w:r>
     </w:p>
     <w:p>
@@ -229,17 +202,26 @@
         </w:tabs>
         <w:spacing w:before="50"/>
         <w:ind w:left="3119"/>
-      </w:pPr>
-      <w:r>
         <w:rPr>
           <w:color w:val="001F5F"/>
         </w:rPr>
+      </w:pPr>
+      <w:r>
+        <w:rPr>
+          <w:color w:val="001F5F"/>
+        </w:rPr>
         <w:t>20201780</w:t>
       </w:r>
       <w:r>
         <w:rPr>
           <w:color w:val="001F5F"/>
         </w:rPr>
+        <w:t>11</w:t>
+      </w:r>
+      <w:r>
+        <w:rPr>
+          <w:color w:val="001F5F"/>
+        </w:rPr>
         <w:tab/>
       </w:r>
       <w:r>
@@ -247,6 +229,33 @@
           <w:color w:val="001F5F"/>
         </w:rPr>
         <w:t>Dennis Churchill J</w:t>
+      </w:r>
+    </w:p>
+    <w:p>
+      <w:pPr>
+        <w:pStyle w:val="Heading3"/>
+        <w:tabs>
+          <w:tab w:val="left" w:pos="4970"/>
+        </w:tabs>
+        <w:spacing w:before="54"/>
+      </w:pPr>
+      <w:r>
+        <w:rPr>
+          <w:color w:val="001F5F"/>
+        </w:rPr>
+        <w:t>2020178014</w:t>
+      </w:r>
+      <w:r>
+        <w:rPr>
+          <w:color w:val="001F5F"/>
+        </w:rPr>
+        <w:tab/>
+      </w:r>
+      <w:r>
+        <w:rPr>
+          <w:color w:val="001F5F"/>
+        </w:rPr>
+        <w:t>Ebenezer Isaac Veeraraju</w:t>
       </w:r>
     </w:p>
     <w:p>
@@ -269,7 +278,19 @@
         <w:rPr>
           <w:color w:val="001F5F"/>
         </w:rPr>
-        <w:t xml:space="preserve">           </w:t>
+        <w:t>34</w:t>
+      </w:r>
+      <w:r>
+        <w:rPr>
+          <w:color w:val="001F5F"/>
+        </w:rPr>
+        <w:t xml:space="preserve">      </w:t>
+      </w:r>
+      <w:r>
+        <w:rPr>
+          <w:color w:val="001F5F"/>
+        </w:rPr>
+        <w:t xml:space="preserve"> </w:t>
       </w:r>
       <w:r>
         <w:rPr>
@@ -290,6 +311,12 @@
           <w:color w:val="001F5F"/>
         </w:rPr>
         <w:t>20201780</w:t>
+      </w:r>
+      <w:r>
+        <w:rPr>
+          <w:color w:val="001F5F"/>
+        </w:rPr>
+        <w:t>56</w:t>
       </w:r>
       <w:r>
         <w:rPr>
@@ -403,10 +430,7 @@
         <w:t xml:space="preserve"> </w:t>
       </w:r>
       <w:r>
-        <w:t>movi</w:t>
-      </w:r>
-      <w:r>
-        <w:t>ng images. Computer vision techniques are already in wide use in every field today,</w:t>
+        <w:t>moving images. Computer vision techniques are already in wide use in every field today,</w:t>
       </w:r>
       <w:r>
         <w:rPr>
@@ -477,10 +501,7 @@
         <w:t xml:space="preserve"> </w:t>
       </w:r>
       <w:r>
-        <w:t>det</w:t>
-      </w:r>
-      <w:r>
-        <w:t>ection</w:t>
+        <w:t>detection</w:t>
       </w:r>
       <w:r>
         <w:rPr>
@@ -1027,10 +1048,7 @@
         <w:t xml:space="preserve"> </w:t>
       </w:r>
       <w:r>
-        <w:t>in an image. Object detection techniques are extensively used for applications re</w:t>
-      </w:r>
-      <w:r>
-        <w:t>lated to</w:t>
+        <w:t>in an image. Object detection techniques are extensively used for applications related to</w:t>
       </w:r>
       <w:r>
         <w:rPr>
@@ -1107,10 +1125,7 @@
         <w:t>ch as the ImageNet database</w:t>
       </w:r>
       <w:r>
-        <w:t>, the Commo</w:t>
-      </w:r>
-      <w:r>
-        <w:t>n Objects in Context (COCO)</w:t>
+        <w:t>, the Common Objects in Context (COCO)</w:t>
       </w:r>
       <w:r>
         <w:rPr>
@@ -1280,10 +1295,7 @@
         <w:jc w:val="both"/>
       </w:pPr>
       <w:r>
-        <w:t>We are using Tensorflow because of its populari</w:t>
-      </w:r>
-      <w:r>
-        <w:t>ty and ease of use. Tensorflow</w:t>
+        <w:t>We are using Tensorflow because of its popularity and ease of use. Tensorflow</w:t>
       </w:r>
       <w:r>
         <w:rPr>
@@ -1322,10 +1334,7 @@
         <w:jc w:val="both"/>
       </w:pPr>
       <w:r>
-        <w:t>The perfor</w:t>
-      </w:r>
-      <w:r>
-        <w:t>mance of the pre-trained</w:t>
+        <w:t>The performance of the pre-trained</w:t>
       </w:r>
       <w:r>
         <w:rPr>
@@ -1352,10 +1361,7 @@
         <w:t xml:space="preserve"> </w:t>
       </w:r>
       <w:r>
-        <w:t>trained models do not even detect some of the foo</w:t>
-      </w:r>
-      <w:r>
-        <w:t>d classes expected in our application.</w:t>
+        <w:t>trained models do not even detect some of the food classes expected in our application.</w:t>
       </w:r>
       <w:r>
         <w:rPr>
@@ -1590,10 +1596,7 @@
         <w:t xml:space="preserve"> </w:t>
       </w:r>
       <w:r>
-        <w:t>s</w:t>
-      </w:r>
-      <w:r>
-        <w:t>ignals (featu</w:t>
+        <w:t>signals (featu</w:t>
       </w:r>
       <w:r>
         <w:t xml:space="preserve">res) from one neuron to another. </w:t>
@@ -1634,10 +1637,7 @@
         <w:t xml:space="preserve"> </w:t>
       </w:r>
       <w:r>
-        <w:t>pattern recognition, they might learn with training examples of handwritten digit</w:t>
-      </w:r>
-      <w:r>
-        <w:t>s from 0</w:t>
+        <w:t>pattern recognition, they might learn with training examples of handwritten digits from 0</w:t>
       </w:r>
       <w:r>
         <w:rPr>
@@ -1717,10 +1717,7 @@
         <w:t xml:space="preserve"> </w:t>
       </w:r>
       <w:r>
-        <w:t>layer, and one or more hidden layers. The first hidden layer learns sim</w:t>
-      </w:r>
-      <w:r>
-        <w:t>ple, and basic</w:t>
+        <w:t>layer, and one or more hidden layers. The first hidden layer learns simple, and basic</w:t>
       </w:r>
       <w:r>
         <w:rPr>
@@ -2330,10 +2327,7 @@
         <w:jc w:val="both"/>
       </w:pPr>
       <w:r>
-        <w:t>The deep neural networks have enh</w:t>
-      </w:r>
-      <w:r>
-        <w:t>anced the state-of-the-art accuracy in</w:t>
+        <w:t>The deep neural networks have enhanced the state-of-the-art accuracy in</w:t>
       </w:r>
       <w:r>
         <w:rPr>
@@ -2417,10 +2411,7 @@
         <w:t xml:space="preserve"> </w:t>
       </w:r>
       <w:r>
-        <w:t>imag</w:t>
-      </w:r>
-      <w:r>
-        <w:t>es,</w:t>
+        <w:t>images,</w:t>
       </w:r>
       <w:r>
         <w:rPr>
@@ -2721,10 +2712,7 @@
         <w:t xml:space="preserve"> </w:t>
       </w:r>
       <w:r>
-        <w:t>used for deep learning. CNN works similarly as artificial neural network except it h</w:t>
-      </w:r>
-      <w:r>
-        <w:t>as a</w:t>
+        <w:t>used for deep learning. CNN works similarly as artificial neural network except it has a</w:t>
       </w:r>
       <w:r>
         <w:rPr>
@@ -2970,10 +2958,7 @@
         <w:t xml:space="preserve"> </w:t>
       </w:r>
       <w:r>
-        <w:t>a</w:t>
-      </w:r>
-      <w:r>
-        <w:t xml:space="preserve">nd benchmark evaluation, the number of publicly available datasets are proliferating. </w:t>
+        <w:t xml:space="preserve">and benchmark evaluation, the number of publicly available datasets are proliferating. </w:t>
       </w:r>
     </w:p>
     <w:p>
@@ -3002,10 +2987,7 @@
         <w:t xml:space="preserve"> </w:t>
       </w:r>
       <w:r>
-        <w:t>additional information such as annotations, segmentation masks or other contex</w:t>
-      </w:r>
-      <w:r>
-        <w:t>tual data.</w:t>
+        <w:t>additional information such as annotations, segmentation masks or other contextual data.</w:t>
       </w:r>
       <w:r>
         <w:rPr>
@@ -3032,10 +3014,7 @@
         <w:t xml:space="preserve"> </w:t>
       </w:r>
       <w:r>
-        <w:t>because it contains our own images for each class along with bou</w:t>
-      </w:r>
-      <w:r>
-        <w:t>nding box data for some</w:t>
+        <w:t>because it contains our own images for each class along with bounding box data for some</w:t>
       </w:r>
       <w:r>
         <w:rPr>
@@ -3374,13 +3353,7 @@
         <w:t xml:space="preserve"> </w:t>
       </w:r>
       <w:r>
-        <w:t xml:space="preserve">supported by Tensorflow for training object detection models. </w:t>
-      </w:r>
-      <w:r>
-        <w:t>Tensorflow models</w:t>
-      </w:r>
-      <w:r>
-        <w:t xml:space="preserve"> are</w:t>
+        <w:t>supported by Tensorflow for training object detection models. Tensorflow models are</w:t>
       </w:r>
       <w:r>
         <w:rPr>
@@ -3618,28 +3591,16 @@
         <w:t xml:space="preserve"> </w:t>
       </w:r>
       <w:r>
-        <w:t xml:space="preserve">file </w:t>
-      </w:r>
-      <w:r>
-        <w:t xml:space="preserve"> as the basis of our fine-tuning. The configuration file</w:t>
-      </w:r>
-      <w:r>
-        <w:rPr>
-          <w:spacing w:val="1"/>
-        </w:rPr>
-        <w:t xml:space="preserve"> </w:t>
-      </w:r>
-      <w:r>
-        <w:t>requires a checkpoint file to initiate the fine</w:t>
-      </w:r>
-      <w:r>
-        <w:t>tuning</w:t>
-      </w:r>
-      <w:r>
-        <w:t xml:space="preserve"> </w:t>
-      </w:r>
-      <w:r>
-        <w:t>process which is already provided by</w:t>
+        <w:t>file  as the basis of our fine-tuning. The configuration file</w:t>
+      </w:r>
+      <w:r>
+        <w:rPr>
+          <w:spacing w:val="1"/>
+        </w:rPr>
+        <w:t xml:space="preserve"> </w:t>
+      </w:r>
+      <w:r>
+        <w:t>requires a checkpoint file to initiate the finetuning process which is already provided by</w:t>
       </w:r>
       <w:r>
         <w:rPr>
@@ -3657,10 +3618,7 @@
         <w:t>.</w:t>
       </w:r>
       <w:r>
-        <w:t xml:space="preserve"> The configuration file also requires tr</w:t>
-      </w:r>
-      <w:r>
-        <w:t>aining record</w:t>
+        <w:t xml:space="preserve"> The configuration file also requires training record</w:t>
       </w:r>
       <w:r>
         <w:rPr>
@@ -3705,10 +3663,7 @@
         <w:t xml:space="preserve"> </w:t>
       </w:r>
       <w:r>
-        <w:t>map fi</w:t>
-      </w:r>
-      <w:r>
-        <w:t>le. The structure</w:t>
+        <w:t>map file. The structure</w:t>
       </w:r>
       <w:r>
         <w:rPr>
@@ -4122,13 +4077,7 @@
         <w:rPr>
           <w:sz w:val="24"/>
         </w:rPr>
-        <w:t>a</w:t>
-      </w:r>
-      <w:r>
-        <w:rPr>
-          <w:sz w:val="24"/>
-        </w:rPr>
-        <w:t>nd</w:t>
+        <w:t>and</w:t>
       </w:r>
       <w:r>
         <w:rPr>
@@ -4445,22 +4394,16 @@
         <w:t xml:space="preserve"> </w:t>
       </w:r>
       <w:r>
-        <w:t xml:space="preserve">improvements in hardware. </w:t>
-      </w:r>
-      <w:r>
-        <w:t>Artificial Neural Networks A neural</w:t>
-      </w:r>
-      <w:r>
-        <w:rPr>
-          <w:spacing w:val="1"/>
-        </w:rPr>
-        <w:t xml:space="preserve"> </w:t>
-      </w:r>
-      <w:r>
-        <w:t xml:space="preserve">network is a group of neurons or nodes connected to each </w:t>
-      </w:r>
-      <w:r>
-        <w:t>other. Each node can receive a</w:t>
+        <w:t>improvements in hardware. Artificial Neural Networks A neural</w:t>
+      </w:r>
+      <w:r>
+        <w:rPr>
+          <w:spacing w:val="1"/>
+        </w:rPr>
+        <w:t xml:space="preserve"> </w:t>
+      </w:r>
+      <w:r>
+        <w:t>network is a group of neurons or nodes connected to each other. Each node can receive a</w:t>
       </w:r>
       <w:r>
         <w:rPr>
@@ -4487,10 +4430,7 @@
         <w:t xml:space="preserve"> </w:t>
       </w:r>
       <w:r>
-        <w:t>one output layer, and one or more hidden l</w:t>
-      </w:r>
-      <w:r>
-        <w:t>ayers in between. When a node receives a</w:t>
+        <w:t>one output layer, and one or more hidden layers in between. When a node receives a</w:t>
       </w:r>
       <w:r>
         <w:rPr>
@@ -4932,13 +4872,7 @@
         <w:t xml:space="preserve"> </w:t>
       </w:r>
       <w:r>
-        <w:t xml:space="preserve">function of each individual node such that the final output of the network is correct. </w:t>
-      </w:r>
-      <w:r>
-        <w:t>The input nodes passes on t</w:t>
-      </w:r>
-      <w:r>
-        <w:t>he values</w:t>
+        <w:t>function of each individual node such that the final output of the network is correct. The input nodes passes on the values</w:t>
       </w:r>
       <w:r>
         <w:rPr>
@@ -5189,10 +5123,7 @@
         <w:t xml:space="preserve"> </w:t>
       </w:r>
       <w:r>
-        <w:t>parameters in each activat</w:t>
-      </w:r>
-      <w:r>
-        <w:t>ion function should be changed in order to reduce the loss. The</w:t>
+        <w:t>parameters in each activation function should be changed in order to reduce the loss. The</w:t>
       </w:r>
       <w:r>
         <w:rPr>
@@ -5313,10 +5244,7 @@
         <w:jc w:val="both"/>
       </w:pPr>
       <w:r>
-        <w:t>A convolutional neural networks is a type of artificial</w:t>
-      </w:r>
-      <w:r>
-        <w:t xml:space="preserve"> neural networks, and consist</w:t>
+        <w:t>A convolutional neural networks is a type of artificial neural networks, and consist</w:t>
       </w:r>
       <w:r>
         <w:rPr>
@@ -5478,10 +5406,7 @@
         <w:t xml:space="preserve"> </w:t>
       </w:r>
       <w:r>
-        <w:t xml:space="preserve">mean that color images, which has three </w:t>
-      </w:r>
-      <w:r>
-        <w:t>channels (RGB) of size 256 x 256 would have</w:t>
+        <w:t>mean that color images, which has three channels (RGB) of size 256 x 256 would have</w:t>
       </w:r>
       <w:r>
         <w:rPr>
@@ -5627,10 +5552,7 @@
         <w:jc w:val="both"/>
       </w:pPr>
       <w:r>
-        <w:t xml:space="preserve">A </w:t>
-      </w:r>
-      <w:r>
-        <w:t>convolutional layer consists of a set of filters. When a convolutional layer</w:t>
+        <w:t>A convolutional layer consists of a set of filters. When a convolutional layer</w:t>
       </w:r>
       <w:r>
         <w:rPr>
@@ -5909,10 +5831,7 @@
         <w:t xml:space="preserve"> </w:t>
       </w:r>
       <w:r>
-        <w:t>features in the input image. Imagine we want to classify images of handwr</w:t>
-      </w:r>
-      <w:r>
-        <w:t>itten ones and</w:t>
+        <w:t>features in the input image. Imagine we want to classify images of handwritten ones and</w:t>
       </w:r>
       <w:r>
         <w:rPr>
@@ -5940,10 +5859,7 @@
         <w:t xml:space="preserve"> </w:t>
       </w:r>
       <w:r>
-        <w:t>the two filters at this position in the image is (30·1)+ (10·</w:t>
-      </w:r>
-      <w:r>
-        <w:t>1)+(10·1)+(10·1) = 60 for filter</w:t>
+        <w:t>the two filters at this position in the image is (30·1)+ (10·1)+(10·1)+(10·1) = 60 for filter</w:t>
       </w:r>
       <w:r>
         <w:rPr>
@@ -6069,10 +5985,7 @@
         <w:t xml:space="preserve"> </w:t>
       </w:r>
       <w:r>
-        <w:t xml:space="preserve">subregion the result would be different. When </w:t>
-      </w:r>
-      <w:r>
-        <w:t>we have several different filters they will</w:t>
+        <w:t>subregion the result would be different. When we have several different filters they will</w:t>
       </w:r>
       <w:r>
         <w:rPr>
@@ -6099,10 +6012,7 @@
         <w:t xml:space="preserve"> </w:t>
       </w:r>
       <w:r>
-        <w:t>whole. During training of a convo</w:t>
-      </w:r>
-      <w:r>
-        <w:t>lutional neural network, the network is trained to draw</w:t>
+        <w:t>whole. During training of a convolutional neural network, the network is trained to draw</w:t>
       </w:r>
       <w:r>
         <w:rPr>
@@ -6332,10 +6242,7 @@
         <w:t xml:space="preserve"> </w:t>
       </w:r>
       <w:r>
-        <w:t>downsampling the image the number of parameters is reduced, which in turn reduces</w:t>
-      </w:r>
-      <w:r>
-        <w:t xml:space="preserve"> the</w:t>
+        <w:t>downsampling the image the number of parameters is reduced, which in turn reduces the</w:t>
       </w:r>
       <w:r>
         <w:rPr>
@@ -6373,10 +6280,7 @@
         <w:t xml:space="preserve"> </w:t>
       </w:r>
       <w:r>
-        <w:t>layer could not. Pooling layers can also help preventing overfitting, which</w:t>
-      </w:r>
-      <w:r>
-        <w:t xml:space="preserve"> is when a</w:t>
+        <w:t>layer could not. Pooling layers can also help preventing overfitting, which is when a</w:t>
       </w:r>
       <w:r>
         <w:rPr>
@@ -6650,10 +6554,7 @@
         <w:t xml:space="preserve"> </w:t>
       </w:r>
       <w:r>
-        <w:t>Obj</w:t>
-      </w:r>
-      <w:r>
-        <w:t>ect</w:t>
+        <w:t>Object</w:t>
       </w:r>
       <w:r>
         <w:rPr>
@@ -6911,10 +6812,7 @@
         <w:t xml:space="preserve"> </w:t>
       </w:r>
       <w:r>
-        <w:t>mathematical computations (operations), and edges represent tensors (multi-dimensio</w:t>
-      </w:r>
-      <w:r>
-        <w:t>nal</w:t>
+        <w:t>mathematical computations (operations), and edges represent tensors (multi-dimensional</w:t>
       </w:r>
       <w:r>
         <w:rPr>
@@ -7592,10 +7490,7 @@
         <w:t xml:space="preserve"> </w:t>
       </w:r>
       <w:r>
-        <w:t>constructs that enable clear programming on both small and large scales. Van Rossum l</w:t>
-      </w:r>
-      <w:r>
-        <w:t>ed</w:t>
+        <w:t>constructs that enable clear programming on both small and large scales. Van Rossum led</w:t>
       </w:r>
       <w:r>
         <w:rPr>
@@ -7905,10 +7800,7 @@
         <w:t xml:space="preserve"> </w:t>
       </w:r>
       <w:r>
-        <w:t>reference implementation of Python, is open-source software and has a comm</w:t>
-      </w:r>
-      <w:r>
-        <w:t>unity-based</w:t>
+        <w:t>reference implementation of Python, is open-source software and has a community-based</w:t>
       </w:r>
       <w:r>
         <w:rPr>
@@ -8501,10 +8393,7 @@
         </w:rPr>
       </w:pPr>
       <w:r>
-        <w:t>Pyt</w:t>
-      </w:r>
-      <w:r>
-        <w:t>hon's</w:t>
+        <w:t>Python's</w:t>
       </w:r>
       <w:r>
         <w:rPr>
@@ -12116,10 +12005,7 @@
         <w:t xml:space="preserve"> </w:t>
       </w:r>
       <w:r>
-        <w:t>so</w:t>
-      </w:r>
-      <w:r>
-        <w:t>urce</w:t>
+        <w:t>source</w:t>
       </w:r>
       <w:r>
         <w:rPr>
@@ -13302,13 +13188,7 @@
         <w:rPr>
           <w:sz w:val="24"/>
         </w:rPr>
-        <w:t>fr</w:t>
-      </w:r>
-      <w:r>
-        <w:rPr>
-          <w:sz w:val="24"/>
-        </w:rPr>
-        <w:t>om 17 400 to 200 000 timesteps. Optimal number of timesteps is likely   to be around</w:t>
+        <w:t>from 17 400 to 200 000 timesteps. Optimal number of timesteps is likely   to be around</w:t>
       </w:r>
       <w:r>
         <w:rPr>
@@ -13499,14 +13379,14 @@
 
 <file path=word/endnotes.xml><?xml version="1.0" encoding="utf-8"?>
 <w:endnotes xmlns:ve="http://schemas.openxmlformats.org/markup-compatibility/2006" xmlns:o="urn:schemas-microsoft-com:office:office" xmlns:r="http://schemas.openxmlformats.org/officeDocument/2006/relationships" xmlns:m="http://schemas.openxmlformats.org/officeDocument/2006/math" xmlns:v="urn:schemas-microsoft-com:vml" xmlns:wp="http://schemas.openxmlformats.org/drawingml/2006/wordprocessingDrawing" xmlns:w10="urn:schemas-microsoft-com:office:word" xmlns:w="http://schemas.openxmlformats.org/wordprocessingml/2006/main" xmlns:wne="http://schemas.microsoft.com/office/word/2006/wordml">
-  <w:endnote w:type="separator" w:id="-1">
+  <w:endnote w:type="separator" w:id="0">
     <w:p>
       <w:r>
         <w:separator/>
       </w:r>
     </w:p>
   </w:endnote>
-  <w:endnote w:type="continuationSeparator" w:id="0">
+  <w:endnote w:type="continuationSeparator" w:id="1">
     <w:p>
       <w:r>
         <w:continuationSeparator/>
@@ -13542,14 +13422,14 @@
 
 <file path=word/footnotes.xml><?xml version="1.0" encoding="utf-8"?>
 <w:footnotes xmlns:ve="http://schemas.openxmlformats.org/markup-compatibility/2006" xmlns:o="urn:schemas-microsoft-com:office:office" xmlns:r="http://schemas.openxmlformats.org/officeDocument/2006/relationships" xmlns:m="http://schemas.openxmlformats.org/officeDocument/2006/math" xmlns:v="urn:schemas-microsoft-com:vml" xmlns:wp="http://schemas.openxmlformats.org/drawingml/2006/wordprocessingDrawing" xmlns:w10="urn:schemas-microsoft-com:office:word" xmlns:w="http://schemas.openxmlformats.org/wordprocessingml/2006/main" xmlns:wne="http://schemas.microsoft.com/office/word/2006/wordml">
-  <w:footnote w:type="separator" w:id="-1">
+  <w:footnote w:type="separator" w:id="0">
     <w:p>
       <w:r>
         <w:separator/>
       </w:r>
     </w:p>
   </w:footnote>
-  <w:footnote w:type="continuationSeparator" w:id="0">
+  <w:footnote w:type="continuationSeparator" w:id="1">
     <w:p>
       <w:r>
         <w:continuationSeparator/>
@@ -15936,7 +15816,7 @@
     <w:lsdException w:name="Normal" w:semiHidden="0" w:uiPriority="0" w:unhideWhenUsed="0" w:qFormat="1"/>
     <w:lsdException w:name="heading 1" w:semiHidden="0" w:uiPriority="9" w:unhideWhenUsed="0" w:qFormat="1"/>
     <w:lsdException w:name="heading 2" w:uiPriority="9" w:qFormat="1"/>
-    <w:lsdException w:name="heading 3" w:uiPriority="9" w:qFormat="1"/>
+    <w:lsdException w:name="heading 3" w:uiPriority="1" w:qFormat="1"/>
     <w:lsdException w:name="heading 4" w:uiPriority="9" w:qFormat="1"/>
     <w:lsdException w:name="heading 5" w:uiPriority="9" w:qFormat="1"/>
     <w:lsdException w:name="heading 6" w:uiPriority="9" w:qFormat="1"/>
@@ -16118,6 +15998,7 @@
   <w:style w:type="paragraph" w:styleId="Heading3">
     <w:name w:val="heading 3"/>
     <w:basedOn w:val="Normal"/>
+    <w:link w:val="Heading3Char"/>
     <w:uiPriority w:val="1"/>
     <w:qFormat/>
     <w:rsid w:val="00E611F5"/>
@@ -16190,6 +16071,7 @@
   <w:style w:type="character" w:default="1" w:styleId="DefaultParagraphFont">
     <w:name w:val="Default Paragraph Font"/>
     <w:uiPriority w:val="1"/>
+    <w:semiHidden/>
     <w:unhideWhenUsed/>
   </w:style>
   <w:style w:type="table" w:default="1" w:styleId="TableNormal">
@@ -16349,6 +16231,18 @@
     <w:rsid w:val="00372470"/>
     <w:rPr>
       <w:rFonts w:ascii="Times New Roman" w:eastAsia="Times New Roman" w:hAnsi="Times New Roman" w:cs="Times New Roman"/>
+    </w:rPr>
+  </w:style>
+  <w:style w:type="character" w:customStyle="1" w:styleId="Heading3Char">
+    <w:name w:val="Heading 3 Char"/>
+    <w:basedOn w:val="DefaultParagraphFont"/>
+    <w:link w:val="Heading3"/>
+    <w:uiPriority w:val="1"/>
+    <w:rsid w:val="00ED448E"/>
+    <w:rPr>
+      <w:rFonts w:ascii="Times New Roman" w:eastAsia="Times New Roman" w:hAnsi="Times New Roman" w:cs="Times New Roman"/>
+      <w:sz w:val="28"/>
+      <w:szCs w:val="28"/>
     </w:rPr>
   </w:style>
 </w:styles>

</xml_diff>